<commit_message>
update after Ryans discussion
</commit_message>
<xml_diff>
--- a/Documents/Project Proposal - DRAFT 2 - Saheed feedback.docx
+++ b/Documents/Project Proposal - DRAFT 2 - Saheed feedback.docx
@@ -453,11 +453,18 @@
           <w:szCs w:val="28"/>
           <w:lang w:val="en-US"/>
         </w:rPr>
-        <w:t xml:space="preserve">Kailyn </w:t>
-      </w:r>
-      <w:r>
-        <w:rPr>
-          <w:color w:val="FF0000"/>
+        <w:t>Kailyn</w:t>
+      </w:r>
+      <w:r>
+        <w:rPr>
+          <w:sz w:val="28"/>
+          <w:szCs w:val="28"/>
+          <w:lang w:val="en-US"/>
+        </w:rPr>
+        <w:t xml:space="preserve"> </w:t>
+      </w:r>
+      <w:r>
+        <w:rPr>
           <w:sz w:val="28"/>
           <w:szCs w:val="28"/>
           <w:lang w:val="en-US"/>
@@ -481,18 +488,8 @@
           <w:szCs w:val="28"/>
           <w:lang w:val="en-US"/>
         </w:rPr>
-        <w:t xml:space="preserve">Will </w:t>
-      </w:r>
-      <w:proofErr w:type="spellStart"/>
-      <w:r>
-        <w:rPr>
-          <w:sz w:val="28"/>
-          <w:szCs w:val="28"/>
-          <w:lang w:val="en-US"/>
-        </w:rPr>
-        <w:t>Bobzin</w:t>
-      </w:r>
-      <w:proofErr w:type="spellEnd"/>
+        <w:t>Will Bobzin</w:t>
+      </w:r>
     </w:p>
     <w:p>
       <w:pPr>
@@ -524,6 +521,242 @@
     <w:p>
       <w:pPr>
         <w:rPr>
+          <w:sz w:val="24"/>
+          <w:szCs w:val="24"/>
+          <w:lang w:val="en-US"/>
+        </w:rPr>
+      </w:pPr>
+      <w:r>
+        <w:rPr>
+          <w:sz w:val="24"/>
+          <w:szCs w:val="24"/>
+          <w:lang w:val="en-US"/>
+        </w:rPr>
+        <w:t>When our group was formed, we immediately started bouncing different topics that were of interest. Soon after we discovered that</w:t>
+      </w:r>
+      <w:r>
+        <w:rPr>
+          <w:sz w:val="24"/>
+          <w:szCs w:val="24"/>
+          <w:lang w:val="en-US"/>
+        </w:rPr>
+        <w:t xml:space="preserve"> </w:t>
+      </w:r>
+      <w:r>
+        <w:rPr>
+          <w:sz w:val="24"/>
+          <w:szCs w:val="24"/>
+          <w:lang w:val="en-US"/>
+        </w:rPr>
+        <w:t xml:space="preserve">we are all passionate about </w:t>
+      </w:r>
+      <w:r>
+        <w:rPr>
+          <w:sz w:val="24"/>
+          <w:szCs w:val="24"/>
+          <w:lang w:val="en-US"/>
+        </w:rPr>
+        <w:t>Music”</w:t>
+      </w:r>
+      <w:r>
+        <w:rPr>
+          <w:sz w:val="24"/>
+          <w:szCs w:val="24"/>
+          <w:lang w:val="en-US"/>
+        </w:rPr>
+        <w:t>, which comes hardly as a surprise since it’s not only multi-</w:t>
+      </w:r>
+      <w:proofErr w:type="gramStart"/>
+      <w:r>
+        <w:rPr>
+          <w:sz w:val="24"/>
+          <w:szCs w:val="24"/>
+          <w:lang w:val="en-US"/>
+        </w:rPr>
+        <w:t>billion dollar</w:t>
+      </w:r>
+      <w:proofErr w:type="gramEnd"/>
+      <w:r>
+        <w:rPr>
+          <w:sz w:val="24"/>
+          <w:szCs w:val="24"/>
+          <w:lang w:val="en-US"/>
+        </w:rPr>
+        <w:t xml:space="preserve"> industry but a genuine passion for most people</w:t>
+      </w:r>
+      <w:r>
+        <w:rPr>
+          <w:sz w:val="24"/>
+          <w:szCs w:val="24"/>
+          <w:lang w:val="en-US"/>
+        </w:rPr>
+        <w:t>.</w:t>
+      </w:r>
+      <w:r>
+        <w:rPr>
+          <w:sz w:val="24"/>
+          <w:szCs w:val="24"/>
+          <w:lang w:val="en-US"/>
+        </w:rPr>
+        <w:t xml:space="preserve"> Far from the days of vinyl albums and cassettes, streaming is king in 2021. Last year, 286 million people were active users of Spotify. 130 million of those enjoyed it enough to pay for a premium service, removing advertisements and other limitations.</w:t>
+      </w:r>
+    </w:p>
+    <w:p>
+      <w:pPr>
+        <w:rPr>
+          <w:sz w:val="24"/>
+          <w:szCs w:val="24"/>
+          <w:lang w:val="en-US"/>
+        </w:rPr>
+      </w:pPr>
+      <w:r>
+        <w:rPr>
+          <w:sz w:val="24"/>
+          <w:szCs w:val="24"/>
+          <w:lang w:val="en-US"/>
+        </w:rPr>
+        <w:t>Being a streaming platform, Spotify has access to a wealth of information not only of user’s listening habits but also on the music itself. Through algorithms, Spotify measures, classifies and segments music to try and understand and predict the taste of each user.</w:t>
+      </w:r>
+    </w:p>
+    <w:p>
+      <w:pPr>
+        <w:rPr>
+          <w:sz w:val="24"/>
+          <w:szCs w:val="24"/>
+          <w:lang w:val="en-US"/>
+        </w:rPr>
+      </w:pPr>
+      <w:r>
+        <w:rPr>
+          <w:sz w:val="24"/>
+          <w:szCs w:val="24"/>
+          <w:lang w:val="en-US"/>
+        </w:rPr>
+        <w:t xml:space="preserve">Luckily, some of that information is accessible through the Spotify API. We were particularly interested in using Spotify’s </w:t>
+      </w:r>
+    </w:p>
+    <w:p>
+      <w:pPr>
+        <w:rPr>
+          <w:sz w:val="24"/>
+          <w:szCs w:val="24"/>
+          <w:lang w:val="en-US"/>
+        </w:rPr>
+      </w:pPr>
+      <w:r>
+        <w:rPr>
+          <w:sz w:val="24"/>
+          <w:szCs w:val="24"/>
+          <w:lang w:val="en-US"/>
+        </w:rPr>
+        <w:t xml:space="preserve"> </w:t>
+      </w:r>
+    </w:p>
+    <w:p>
+      <w:pPr>
+        <w:rPr>
+          <w:color w:val="FF0000"/>
+          <w:sz w:val="24"/>
+          <w:szCs w:val="24"/>
+          <w:lang w:val="en-US"/>
+        </w:rPr>
+      </w:pPr>
+    </w:p>
+    <w:p>
+      <w:pPr>
+        <w:rPr>
+          <w:color w:val="FF0000"/>
+          <w:sz w:val="24"/>
+          <w:szCs w:val="24"/>
+          <w:lang w:val="en-US"/>
+        </w:rPr>
+      </w:pPr>
+      <w:r>
+        <w:rPr>
+          <w:sz w:val="24"/>
+          <w:szCs w:val="24"/>
+          <w:lang w:val="en-US"/>
+        </w:rPr>
+        <w:t xml:space="preserve">Spotify offers a powerful database, containing data for over 160K songs. The database includes some ad-hoc metrics, such as </w:t>
+      </w:r>
+      <w:r>
+        <w:rPr>
+          <w:i/>
+          <w:iCs/>
+          <w:sz w:val="24"/>
+          <w:szCs w:val="24"/>
+          <w:lang w:val="en-US"/>
+        </w:rPr>
+        <w:t>loudness</w:t>
+      </w:r>
+      <w:r>
+        <w:rPr>
+          <w:sz w:val="24"/>
+          <w:szCs w:val="24"/>
+          <w:lang w:val="en-US"/>
+        </w:rPr>
+        <w:t xml:space="preserve">, </w:t>
+      </w:r>
+      <w:r>
+        <w:rPr>
+          <w:i/>
+          <w:iCs/>
+          <w:sz w:val="24"/>
+          <w:szCs w:val="24"/>
+          <w:lang w:val="en-US"/>
+        </w:rPr>
+        <w:t>d</w:t>
+      </w:r>
+      <w:r>
+        <w:rPr>
+          <w:i/>
+          <w:iCs/>
+          <w:sz w:val="24"/>
+          <w:szCs w:val="24"/>
+          <w:lang w:val="en-US"/>
+        </w:rPr>
+        <w:t>anceability</w:t>
+      </w:r>
+      <w:r>
+        <w:rPr>
+          <w:sz w:val="24"/>
+          <w:szCs w:val="24"/>
+          <w:lang w:val="en-US"/>
+        </w:rPr>
+        <w:t xml:space="preserve"> and </w:t>
+      </w:r>
+      <w:r>
+        <w:rPr>
+          <w:i/>
+          <w:iCs/>
+          <w:sz w:val="24"/>
+          <w:szCs w:val="24"/>
+          <w:lang w:val="en-US"/>
+        </w:rPr>
+        <w:t>key</w:t>
+      </w:r>
+      <w:r>
+        <w:rPr>
+          <w:sz w:val="24"/>
+          <w:szCs w:val="24"/>
+          <w:lang w:val="en-US"/>
+        </w:rPr>
+        <w:t>.</w:t>
+      </w:r>
+    </w:p>
+    <w:p>
+      <w:pPr>
+        <w:rPr>
+          <w:color w:val="FF0000"/>
+          <w:sz w:val="24"/>
+          <w:szCs w:val="24"/>
+          <w:lang w:val="en-US"/>
+        </w:rPr>
+      </w:pPr>
+    </w:p>
+    <w:p>
+      <w:pPr>
+        <w:rPr>
           <w:color w:val="FF0000"/>
           <w:sz w:val="24"/>
           <w:szCs w:val="24"/>
@@ -555,25 +788,7 @@
           <w:szCs w:val="24"/>
           <w:lang w:val="en-US"/>
         </w:rPr>
-        <w:t>, s</w:t>
-      </w:r>
-      <w:r>
-        <w:rPr>
-          <w:color w:val="FF0000"/>
-          <w:sz w:val="24"/>
-          <w:szCs w:val="24"/>
-          <w:lang w:val="en-US"/>
-        </w:rPr>
-        <w:t>tart with something broad - all about music</w:t>
-      </w:r>
-      <w:r>
-        <w:rPr>
-          <w:color w:val="FF0000"/>
-          <w:sz w:val="24"/>
-          <w:szCs w:val="24"/>
-          <w:lang w:val="en-US"/>
-        </w:rPr>
-        <w:t xml:space="preserve"> </w:t>
+        <w:t xml:space="preserve">, start with something broad - all about music </w:t>
       </w:r>
       <w:proofErr w:type="gramStart"/>
       <w:r>
@@ -952,6 +1167,40 @@
         </w:rPr>
         <w:t>explore first.</w:t>
       </w:r>
+      <w:r>
+        <w:rPr>
+          <w:sz w:val="24"/>
+          <w:szCs w:val="24"/>
+          <w:lang w:val="en-US"/>
+        </w:rPr>
+        <w:t xml:space="preserve"> Educated guess: Winne</w:t>
+      </w:r>
+      <w:r>
+        <w:rPr>
+          <w:sz w:val="24"/>
+          <w:szCs w:val="24"/>
+          <w:lang w:val="en-US"/>
+        </w:rPr>
+        <w:t xml:space="preserve">rs of top 100 will show low danceability, high liveness. </w:t>
+      </w:r>
+    </w:p>
+    <w:p>
+      <w:pPr>
+        <w:pStyle w:val="ListParagraph"/>
+        <w:rPr>
+          <w:sz w:val="24"/>
+          <w:szCs w:val="24"/>
+          <w:lang w:val="en-US"/>
+        </w:rPr>
+      </w:pPr>
+      <w:r>
+        <w:rPr>
+          <w:sz w:val="24"/>
+          <w:szCs w:val="24"/>
+          <w:lang w:val="en-US"/>
+        </w:rPr>
+        <w:t>Look at all winners and look at mean danceability and compare with others, using a sample t test. Is the mean statistically different from the population mean?</w:t>
+      </w:r>
     </w:p>
     <w:p>
       <w:pPr>
@@ -990,6 +1239,14 @@
         </w:rPr>
         <w:t>, we can find what are the most common release dates for the winners? Hypothesis: perfect launch date is March to June, as it takes a few months for people to get to know a song and start liking it enough to vote for it.</w:t>
       </w:r>
+      <w:r>
+        <w:rPr>
+          <w:sz w:val="24"/>
+          <w:szCs w:val="24"/>
+          <w:lang w:val="en-US"/>
+        </w:rPr>
+        <w:t xml:space="preserve"> How to implement: retrieve month for each winner, chi square test on that data to confirm. Discuss w Brett</w:t>
+      </w:r>
     </w:p>
     <w:p>
       <w:pPr>
@@ -1010,7 +1267,23 @@
           <w:szCs w:val="24"/>
           <w:lang w:val="en-US"/>
         </w:rPr>
-        <w:t xml:space="preserve">Australia songs </w:t>
+        <w:t>Australia</w:t>
+      </w:r>
+      <w:r>
+        <w:rPr>
+          <w:sz w:val="24"/>
+          <w:szCs w:val="24"/>
+          <w:lang w:val="en-US"/>
+        </w:rPr>
+        <w:t>n</w:t>
+      </w:r>
+      <w:r>
+        <w:rPr>
+          <w:sz w:val="24"/>
+          <w:szCs w:val="24"/>
+          <w:lang w:val="en-US"/>
+        </w:rPr>
+        <w:t xml:space="preserve"> songs </w:t>
       </w:r>
       <w:r>
         <w:rPr>
@@ -1089,6 +1362,14 @@
           <w:lang w:val="en-US"/>
         </w:rPr>
         <w:t xml:space="preserve"> they’ve enjoyed live and that showcase similar accents to theirs.</w:t>
+      </w:r>
+      <w:r>
+        <w:rPr>
+          <w:sz w:val="24"/>
+          <w:szCs w:val="24"/>
+          <w:lang w:val="en-US"/>
+        </w:rPr>
+        <w:t xml:space="preserve"> Compare mean values between group and universe, implement a test to see if it’s statically significant.</w:t>
       </w:r>
     </w:p>
     <w:p>
@@ -1152,7 +1433,24 @@
           <w:szCs w:val="24"/>
           <w:lang w:val="en-US"/>
         </w:rPr>
-        <w:t>for top 100 songs for each year, against the average duration of all songs released that year. This will tell us if Aussies prefer relatively short songs</w:t>
+        <w:t xml:space="preserve">for top 100 songs for each year, against the average duration of </w:t>
+      </w:r>
+      <w:r>
+        <w:rPr>
+          <w:sz w:val="24"/>
+          <w:szCs w:val="24"/>
+          <w:u w:val="single"/>
+          <w:lang w:val="en-US"/>
+        </w:rPr>
+        <w:t>all songs</w:t>
+      </w:r>
+      <w:r>
+        <w:rPr>
+          <w:sz w:val="24"/>
+          <w:szCs w:val="24"/>
+          <w:lang w:val="en-US"/>
+        </w:rPr>
+        <w:t xml:space="preserve"> released that year. This will tell us if Aussies prefer relatively short songs</w:t>
       </w:r>
       <w:r>
         <w:rPr>
@@ -1248,25 +1546,7 @@
           <w:szCs w:val="24"/>
           <w:lang w:val="en-US"/>
         </w:rPr>
-        <w:t xml:space="preserve">complex as it </w:t>
-      </w:r>
-      <w:proofErr w:type="gramStart"/>
-      <w:r>
-        <w:rPr>
-          <w:sz w:val="24"/>
-          <w:szCs w:val="24"/>
-          <w:lang w:val="en-US"/>
-        </w:rPr>
-        <w:t>has to</w:t>
-      </w:r>
-      <w:proofErr w:type="gramEnd"/>
-      <w:r>
-        <w:rPr>
-          <w:sz w:val="24"/>
-          <w:szCs w:val="24"/>
-          <w:lang w:val="en-US"/>
-        </w:rPr>
-        <w:t xml:space="preserve"> be performed by pivoting </w:t>
+        <w:t xml:space="preserve">complex as it has to be performed by pivoting </w:t>
       </w:r>
       <w:r>
         <w:rPr>
@@ -1442,25 +1722,7 @@
           <w:szCs w:val="24"/>
           <w:lang w:val="en-US"/>
         </w:rPr>
-        <w:t xml:space="preserve">Technical data for each song comes from the Spotify algorithmic analysis. While </w:t>
-      </w:r>
-      <w:proofErr w:type="gramStart"/>
-      <w:r>
-        <w:rPr>
-          <w:sz w:val="24"/>
-          <w:szCs w:val="24"/>
-          <w:lang w:val="en-US"/>
-        </w:rPr>
-        <w:t>it’s</w:t>
-      </w:r>
-      <w:proofErr w:type="gramEnd"/>
-      <w:r>
-        <w:rPr>
-          <w:sz w:val="24"/>
-          <w:szCs w:val="24"/>
-          <w:lang w:val="en-US"/>
-        </w:rPr>
-        <w:t xml:space="preserve"> reliable and more importantly, consistent, we have no access to its inner workings and therefore can’t corroborate their accuracy.</w:t>
+        <w:t>Technical data for each song comes from the Spotify algorithmic analysis. While it’s reliable and more importantly, consistent, we have no access to its inner workings and therefore can’t corroborate their accuracy.</w:t>
       </w:r>
     </w:p>
     <w:p>

</xml_diff>

<commit_message>
Update Project Proposal - DRAFT 2 - Saheed feedback.docx
</commit_message>
<xml_diff>
--- a/Documents/Project Proposal - DRAFT 2 - Saheed feedback.docx
+++ b/Documents/Project Proposal - DRAFT 2 - Saheed feedback.docx
@@ -92,25 +92,7 @@
           <w:szCs w:val="56"/>
           <w:lang w:val="en-US"/>
         </w:rPr>
-        <w:t xml:space="preserve">Dancing Through </w:t>
-      </w:r>
-      <w:proofErr w:type="gramStart"/>
-      <w:r>
-        <w:rPr>
-          <w:sz w:val="56"/>
-          <w:szCs w:val="56"/>
-          <w:lang w:val="en-US"/>
-        </w:rPr>
-        <w:t>The</w:t>
-      </w:r>
-      <w:proofErr w:type="gramEnd"/>
-      <w:r>
-        <w:rPr>
-          <w:sz w:val="56"/>
-          <w:szCs w:val="56"/>
-          <w:lang w:val="en-US"/>
-        </w:rPr>
-        <w:t xml:space="preserve"> Decades</w:t>
+        <w:t>Dancing Through The Decades</w:t>
       </w:r>
     </w:p>
     <w:p>
@@ -405,18 +387,8 @@
           <w:szCs w:val="28"/>
           <w:lang w:val="en-US"/>
         </w:rPr>
-        <w:t xml:space="preserve">Darren </w:t>
-      </w:r>
-      <w:proofErr w:type="spellStart"/>
-      <w:r>
-        <w:rPr>
-          <w:sz w:val="28"/>
-          <w:szCs w:val="28"/>
-          <w:lang w:val="en-US"/>
-        </w:rPr>
-        <w:t>McMurtie</w:t>
-      </w:r>
-      <w:proofErr w:type="spellEnd"/>
+        <w:t>Darren McMurtie</w:t>
+      </w:r>
     </w:p>
     <w:p>
       <w:pPr>
@@ -532,73 +504,7 @@
           <w:szCs w:val="24"/>
           <w:lang w:val="en-US"/>
         </w:rPr>
-        <w:t>When our group was formed, we immediately started bouncing different topics that were of interest. Soon after we discovered that</w:t>
-      </w:r>
-      <w:r>
-        <w:rPr>
-          <w:sz w:val="24"/>
-          <w:szCs w:val="24"/>
-          <w:lang w:val="en-US"/>
-        </w:rPr>
-        <w:t xml:space="preserve"> </w:t>
-      </w:r>
-      <w:r>
-        <w:rPr>
-          <w:sz w:val="24"/>
-          <w:szCs w:val="24"/>
-          <w:lang w:val="en-US"/>
-        </w:rPr>
-        <w:t xml:space="preserve">we are all passionate about </w:t>
-      </w:r>
-      <w:r>
-        <w:rPr>
-          <w:sz w:val="24"/>
-          <w:szCs w:val="24"/>
-          <w:lang w:val="en-US"/>
-        </w:rPr>
-        <w:t>Music”</w:t>
-      </w:r>
-      <w:r>
-        <w:rPr>
-          <w:sz w:val="24"/>
-          <w:szCs w:val="24"/>
-          <w:lang w:val="en-US"/>
-        </w:rPr>
-        <w:t>, which comes hardly as a surprise since it’s not only multi-</w:t>
-      </w:r>
-      <w:proofErr w:type="gramStart"/>
-      <w:r>
-        <w:rPr>
-          <w:sz w:val="24"/>
-          <w:szCs w:val="24"/>
-          <w:lang w:val="en-US"/>
-        </w:rPr>
-        <w:t>billion dollar</w:t>
-      </w:r>
-      <w:proofErr w:type="gramEnd"/>
-      <w:r>
-        <w:rPr>
-          <w:sz w:val="24"/>
-          <w:szCs w:val="24"/>
-          <w:lang w:val="en-US"/>
-        </w:rPr>
-        <w:t xml:space="preserve"> industry but a genuine passion for most people</w:t>
-      </w:r>
-      <w:r>
-        <w:rPr>
-          <w:sz w:val="24"/>
-          <w:szCs w:val="24"/>
-          <w:lang w:val="en-US"/>
-        </w:rPr>
-        <w:t>.</w:t>
-      </w:r>
-      <w:r>
-        <w:rPr>
-          <w:sz w:val="24"/>
-          <w:szCs w:val="24"/>
-          <w:lang w:val="en-US"/>
-        </w:rPr>
-        <w:t xml:space="preserve"> Far from the days of vinyl albums and cassettes, streaming is king in 2021. Last year, 286 million people were active users of Spotify. 130 million of those enjoyed it enough to pay for a premium service, removing advertisements and other limitations.</w:t>
+        <w:t>When our group was formed, we immediately started bouncing different topics that were of interest. Soon after we discovered that we are all passionate about Music”, which comes hardly as a surprise since it’s not only multi-billion dollar industry but a genuine passion for most people. Far from the days of vinyl albums and cassettes, streaming is king in 2021. Last year, 286 million people were active users of Spotify. 130 million of those enjoyed it enough to pay for a premium service, removing advertisements and other limitations.</w:t>
       </w:r>
     </w:p>
     <w:p>
@@ -788,9 +694,8 @@
           <w:szCs w:val="24"/>
           <w:lang w:val="en-US"/>
         </w:rPr>
-        <w:t xml:space="preserve">, start with something broad - all about music </w:t>
-      </w:r>
-      <w:proofErr w:type="gramStart"/>
+        <w:t xml:space="preserve">, start with something broad - all about music e.g. </w:t>
+      </w:r>
       <w:r>
         <w:rPr>
           <w:color w:val="FF0000"/>
@@ -798,9 +703,8 @@
           <w:szCs w:val="24"/>
           <w:lang w:val="en-US"/>
         </w:rPr>
-        <w:t>e.g.</w:t>
-      </w:r>
-      <w:proofErr w:type="gramEnd"/>
+        <w:t>Music is a common thing that unite people</w:t>
+      </w:r>
       <w:r>
         <w:rPr>
           <w:color w:val="FF0000"/>
@@ -808,17 +712,27 @@
           <w:szCs w:val="24"/>
           <w:lang w:val="en-US"/>
         </w:rPr>
+        <w:t>…</w:t>
+      </w:r>
+      <w:r>
+        <w:rPr>
+          <w:color w:val="FF0000"/>
+          <w:sz w:val="24"/>
+          <w:szCs w:val="24"/>
+          <w:lang w:val="en-US"/>
+        </w:rPr>
         <w:t xml:space="preserve"> </w:t>
       </w:r>
-      <w:r>
+    </w:p>
+    <w:p>
+      <w:pPr>
         <w:rPr>
           <w:color w:val="FF0000"/>
           <w:sz w:val="24"/>
           <w:szCs w:val="24"/>
           <w:lang w:val="en-US"/>
         </w:rPr>
-        <w:t>Music is a common thing that unite people</w:t>
-      </w:r>
+      </w:pPr>
       <w:r>
         <w:rPr>
           <w:color w:val="FF0000"/>
@@ -826,7 +740,7 @@
           <w:szCs w:val="24"/>
           <w:lang w:val="en-US"/>
         </w:rPr>
-        <w:t>…</w:t>
+        <w:t>T</w:t>
       </w:r>
       <w:r>
         <w:rPr>
@@ -835,7 +749,7 @@
           <w:szCs w:val="24"/>
           <w:lang w:val="en-US"/>
         </w:rPr>
-        <w:t xml:space="preserve"> </w:t>
+        <w:t>hen specific – about danceability</w:t>
       </w:r>
     </w:p>
     <w:p>
@@ -854,74 +768,26 @@
           <w:szCs w:val="24"/>
           <w:lang w:val="en-US"/>
         </w:rPr>
-        <w:t>T</w:t>
-      </w:r>
-      <w:r>
+        <w:t xml:space="preserve">Shorten the hypothesis, make it more concise </w:t>
+      </w:r>
+    </w:p>
+    <w:p>
+      <w:pPr>
         <w:rPr>
           <w:color w:val="FF0000"/>
           <w:sz w:val="24"/>
           <w:szCs w:val="24"/>
           <w:lang w:val="en-US"/>
         </w:rPr>
-        <w:t>hen specific – about danceability</w:t>
-      </w:r>
-    </w:p>
-    <w:p>
-      <w:pPr>
+      </w:pPr>
+      <w:r>
         <w:rPr>
           <w:color w:val="FF0000"/>
           <w:sz w:val="24"/>
           <w:szCs w:val="24"/>
           <w:lang w:val="en-US"/>
         </w:rPr>
-      </w:pPr>
-      <w:r>
-        <w:rPr>
-          <w:color w:val="FF0000"/>
-          <w:sz w:val="24"/>
-          <w:szCs w:val="24"/>
-          <w:lang w:val="en-US"/>
-        </w:rPr>
-        <w:t xml:space="preserve">Shorten the hypothesis, make it more concise </w:t>
-      </w:r>
-    </w:p>
-    <w:p>
-      <w:pPr>
-        <w:rPr>
-          <w:color w:val="FF0000"/>
-          <w:sz w:val="24"/>
-          <w:szCs w:val="24"/>
-          <w:lang w:val="en-US"/>
-        </w:rPr>
-      </w:pPr>
-      <w:r>
-        <w:rPr>
-          <w:color w:val="FF0000"/>
-          <w:sz w:val="24"/>
-          <w:szCs w:val="24"/>
-          <w:lang w:val="en-US"/>
-        </w:rPr>
-        <w:t xml:space="preserve">Last part – tools you plan to use </w:t>
-      </w:r>
-      <w:proofErr w:type="gramStart"/>
-      <w:r>
-        <w:rPr>
-          <w:color w:val="FF0000"/>
-          <w:sz w:val="24"/>
-          <w:szCs w:val="24"/>
-          <w:lang w:val="en-US"/>
-        </w:rPr>
-        <w:t>e.g.</w:t>
-      </w:r>
-      <w:proofErr w:type="gramEnd"/>
-      <w:r>
-        <w:rPr>
-          <w:color w:val="FF0000"/>
-          <w:sz w:val="24"/>
-          <w:szCs w:val="24"/>
-          <w:lang w:val="en-US"/>
-        </w:rPr>
-        <w:t xml:space="preserve"> pandas, matplotlib (top 3) </w:t>
+        <w:t xml:space="preserve">Last part – tools you plan to use e.g. pandas, matplotlib (top 3) </w:t>
       </w:r>
     </w:p>
     <w:p>
@@ -1188,20 +1054,24 @@
       <w:pPr>
         <w:pStyle w:val="ListParagraph"/>
         <w:rPr>
-          <w:sz w:val="24"/>
-          <w:szCs w:val="24"/>
-          <w:lang w:val="en-US"/>
-        </w:rPr>
-      </w:pPr>
-      <w:r>
-        <w:rPr>
-          <w:sz w:val="24"/>
-          <w:szCs w:val="24"/>
-          <w:lang w:val="en-US"/>
-        </w:rPr>
-        <w:t>Look at all winners and look at mean danceability and compare with others, using a sample t test. Is the mean statistically different from the population mean?</w:t>
-      </w:r>
-    </w:p>
+          <w:color w:val="4472C4" w:themeColor="accent1"/>
+          <w:sz w:val="24"/>
+          <w:szCs w:val="24"/>
+          <w:lang w:val="en-US"/>
+        </w:rPr>
+      </w:pPr>
+      <w:bookmarkStart w:id="0" w:name="_Hlk61615859"/>
+      <w:r>
+        <w:rPr>
+          <w:color w:val="4472C4" w:themeColor="accent1"/>
+          <w:sz w:val="24"/>
+          <w:szCs w:val="24"/>
+          <w:lang w:val="en-US"/>
+        </w:rPr>
+        <w:t>Compare mean danceability (and other relevant variables (liveness, danceability etc.)) in Triple J winners to population mean for these variables using a single sample t-test to determine which, if any, variables are relevant in the creation of a Triple J winner.</w:t>
+      </w:r>
+    </w:p>
+    <w:bookmarkEnd w:id="0"/>
     <w:p>
       <w:pPr>
         <w:pStyle w:val="ListParagraph"/>
@@ -1245,7 +1115,151 @@
           <w:szCs w:val="24"/>
           <w:lang w:val="en-US"/>
         </w:rPr>
-        <w:t xml:space="preserve"> How to implement: retrieve month for each winner, chi square test on that data to confirm. Discuss w Brett</w:t>
+        <w:t xml:space="preserve"> </w:t>
+      </w:r>
+      <w:r>
+        <w:rPr>
+          <w:color w:val="4472C4" w:themeColor="accent1"/>
+          <w:sz w:val="24"/>
+          <w:szCs w:val="24"/>
+          <w:lang w:val="en-US"/>
+        </w:rPr>
+        <w:t xml:space="preserve">How to implement: retrieve month for each winner, chi square test on that data to confirm. </w:t>
+      </w:r>
+      <w:r>
+        <w:rPr>
+          <w:color w:val="4472C4" w:themeColor="accent1"/>
+          <w:sz w:val="24"/>
+          <w:szCs w:val="24"/>
+          <w:lang w:val="en-US"/>
+        </w:rPr>
+        <w:t>Group</w:t>
+      </w:r>
+      <w:r>
+        <w:rPr>
+          <w:color w:val="4472C4" w:themeColor="accent1"/>
+          <w:sz w:val="24"/>
+          <w:szCs w:val="24"/>
+          <w:lang w:val="en-US"/>
+        </w:rPr>
+        <w:t>ing</w:t>
+      </w:r>
+      <w:r>
+        <w:rPr>
+          <w:color w:val="4472C4" w:themeColor="accent1"/>
+          <w:sz w:val="24"/>
+          <w:szCs w:val="24"/>
+          <w:lang w:val="en-US"/>
+        </w:rPr>
+        <w:t xml:space="preserve"> months into</w:t>
+      </w:r>
+      <w:r>
+        <w:rPr>
+          <w:color w:val="4472C4" w:themeColor="accent1"/>
+          <w:sz w:val="24"/>
+          <w:szCs w:val="24"/>
+          <w:lang w:val="en-US"/>
+        </w:rPr>
+        <w:t xml:space="preserve"> yearly</w:t>
+      </w:r>
+      <w:r>
+        <w:rPr>
+          <w:color w:val="4472C4" w:themeColor="accent1"/>
+          <w:sz w:val="24"/>
+          <w:szCs w:val="24"/>
+          <w:lang w:val="en-US"/>
+        </w:rPr>
+        <w:t xml:space="preserve"> quarters and </w:t>
+      </w:r>
+      <w:r>
+        <w:rPr>
+          <w:color w:val="4472C4" w:themeColor="accent1"/>
+          <w:sz w:val="24"/>
+          <w:szCs w:val="24"/>
+          <w:lang w:val="en-US"/>
+        </w:rPr>
+        <w:t xml:space="preserve">using a chi squared test after </w:t>
+      </w:r>
+      <w:r>
+        <w:rPr>
+          <w:color w:val="4472C4" w:themeColor="accent1"/>
+          <w:sz w:val="24"/>
+          <w:szCs w:val="24"/>
+          <w:lang w:val="en-US"/>
+        </w:rPr>
+        <w:t>establish</w:t>
+      </w:r>
+      <w:r>
+        <w:rPr>
+          <w:color w:val="4472C4" w:themeColor="accent1"/>
+          <w:sz w:val="24"/>
+          <w:szCs w:val="24"/>
+          <w:lang w:val="en-US"/>
+        </w:rPr>
+        <w:t>ing the</w:t>
+      </w:r>
+      <w:r>
+        <w:rPr>
+          <w:color w:val="4472C4" w:themeColor="accent1"/>
+          <w:sz w:val="24"/>
+          <w:szCs w:val="24"/>
+          <w:lang w:val="en-US"/>
+        </w:rPr>
+        <w:t xml:space="preserve"> frequency at which Triple J winners</w:t>
+      </w:r>
+      <w:r>
+        <w:rPr>
+          <w:color w:val="4472C4" w:themeColor="accent1"/>
+          <w:sz w:val="24"/>
+          <w:szCs w:val="24"/>
+          <w:lang w:val="en-US"/>
+        </w:rPr>
+        <w:t>’ release date</w:t>
+      </w:r>
+      <w:r>
+        <w:rPr>
+          <w:color w:val="4472C4" w:themeColor="accent1"/>
+          <w:sz w:val="24"/>
+          <w:szCs w:val="24"/>
+          <w:lang w:val="en-US"/>
+        </w:rPr>
+        <w:t xml:space="preserve"> fall</w:t>
+      </w:r>
+      <w:r>
+        <w:rPr>
+          <w:color w:val="4472C4" w:themeColor="accent1"/>
+          <w:sz w:val="24"/>
+          <w:szCs w:val="24"/>
+          <w:lang w:val="en-US"/>
+        </w:rPr>
+        <w:t>s</w:t>
+      </w:r>
+      <w:r>
+        <w:rPr>
+          <w:color w:val="4472C4" w:themeColor="accent1"/>
+          <w:sz w:val="24"/>
+          <w:szCs w:val="24"/>
+          <w:lang w:val="en-US"/>
+        </w:rPr>
+        <w:t xml:space="preserve"> into each quarter </w:t>
+      </w:r>
+      <w:r>
+        <w:rPr>
+          <w:color w:val="4472C4" w:themeColor="accent1"/>
+          <w:sz w:val="24"/>
+          <w:szCs w:val="24"/>
+          <w:lang w:val="en-US"/>
+        </w:rPr>
+        <w:t>will determine if winners are more likely to arise at a certain type of year. A comparison to the population song release distribution will also indicate that if there is a statistically significant result that it is not due to a simple increase in the volume of songs released at that time of year.</w:t>
+      </w:r>
+      <w:r>
+        <w:rPr>
+          <w:color w:val="4472C4" w:themeColor="accent1"/>
+          <w:sz w:val="24"/>
+          <w:szCs w:val="24"/>
+          <w:lang w:val="en-US"/>
+        </w:rPr>
+        <w:t xml:space="preserve"> </w:t>
       </w:r>
     </w:p>
     <w:p>
@@ -1307,70 +1321,45 @@
           <w:szCs w:val="24"/>
           <w:lang w:val="en-US"/>
         </w:rPr>
-        <w:t xml:space="preserve">What kind of Australian songs do people vote for in the Top 100? We will make a subset of Australian artists and measure their </w:t>
-      </w:r>
-      <w:proofErr w:type="spellStart"/>
-      <w:r>
-        <w:rPr>
-          <w:sz w:val="24"/>
-          <w:szCs w:val="24"/>
-          <w:lang w:val="en-US"/>
-        </w:rPr>
-        <w:t>speechiness</w:t>
-      </w:r>
-      <w:proofErr w:type="spellEnd"/>
-      <w:r>
-        <w:rPr>
-          <w:sz w:val="24"/>
-          <w:szCs w:val="24"/>
-          <w:lang w:val="en-US"/>
-        </w:rPr>
-        <w:t xml:space="preserve"> and Liveness and compare those aggregate values with the rest of the song universe in the historical top 100 list. Hypothesis: Top 100 voters will prefer Aussie songs with higher </w:t>
-      </w:r>
-      <w:proofErr w:type="spellStart"/>
-      <w:r>
-        <w:rPr>
-          <w:sz w:val="24"/>
-          <w:szCs w:val="24"/>
-          <w:lang w:val="en-US"/>
-        </w:rPr>
-        <w:t>speechiness</w:t>
-      </w:r>
-      <w:proofErr w:type="spellEnd"/>
-      <w:r>
-        <w:rPr>
-          <w:sz w:val="24"/>
-          <w:szCs w:val="24"/>
-          <w:lang w:val="en-US"/>
-        </w:rPr>
-        <w:t xml:space="preserve"> and liveness as they will choose </w:t>
-      </w:r>
-      <w:proofErr w:type="gramStart"/>
-      <w:r>
-        <w:rPr>
-          <w:sz w:val="24"/>
-          <w:szCs w:val="24"/>
-          <w:lang w:val="en-US"/>
-        </w:rPr>
-        <w:t>songs</w:t>
-      </w:r>
-      <w:proofErr w:type="gramEnd"/>
-      <w:r>
-        <w:rPr>
-          <w:sz w:val="24"/>
-          <w:szCs w:val="24"/>
-          <w:lang w:val="en-US"/>
-        </w:rPr>
-        <w:t xml:space="preserve"> they’ve enjoyed live and that showcase similar accents to theirs.</w:t>
-      </w:r>
-      <w:r>
-        <w:rPr>
-          <w:sz w:val="24"/>
-          <w:szCs w:val="24"/>
-          <w:lang w:val="en-US"/>
-        </w:rPr>
-        <w:t xml:space="preserve"> Compare mean values between group and universe, implement a test to see if it’s statically significant.</w:t>
-      </w:r>
+        <w:t>What kind of Australian songs do people vote for in the Top 100? We will make a subset of Australian artists and measure their speechiness and Liveness and compare those aggregate values with the rest of the song universe in the historical top 100 list. Hypothesis: Top 100 voters will prefer Aussie songs with higher speechiness and liveness as they will choose songs they’ve enjoyed live and that showcase similar accents to theirs.</w:t>
+      </w:r>
+      <w:r>
+        <w:rPr>
+          <w:sz w:val="24"/>
+          <w:szCs w:val="24"/>
+          <w:lang w:val="en-US"/>
+        </w:rPr>
+        <w:t xml:space="preserve"> </w:t>
+      </w:r>
+      <w:r>
+        <w:rPr>
+          <w:color w:val="4472C4" w:themeColor="accent1"/>
+          <w:sz w:val="24"/>
+          <w:szCs w:val="24"/>
+          <w:lang w:val="en-US"/>
+        </w:rPr>
+        <w:t>Compare mean values between group and universe, implement a test to see if it’s statically significant.</w:t>
+      </w:r>
+      <w:r>
+        <w:rPr>
+          <w:color w:val="4472C4" w:themeColor="accent1"/>
+          <w:sz w:val="24"/>
+          <w:szCs w:val="24"/>
+          <w:lang w:val="en-US"/>
+        </w:rPr>
+        <w:t xml:space="preserve"> </w:t>
+      </w:r>
+      <w:bookmarkStart w:id="1" w:name="_Hlk61615825"/>
+      <w:r>
+        <w:rPr>
+          <w:color w:val="4472C4" w:themeColor="accent1"/>
+          <w:sz w:val="24"/>
+          <w:szCs w:val="24"/>
+          <w:lang w:val="en-US"/>
+        </w:rPr>
+        <w:t>The use of single sample t tests to compare the mean of speechiness and liveness to their respective population means will determine if Triple J voters are drawn to these characteristics in Australian songs.</w:t>
+      </w:r>
+      <w:bookmarkEnd w:id="1"/>
     </w:p>
     <w:p>
       <w:pPr>
@@ -1470,6 +1459,33 @@
         </w:rPr>
         <w:t>COMPLETE</w:t>
       </w:r>
+      <w:r>
+        <w:rPr>
+          <w:color w:val="FF0000"/>
+          <w:sz w:val="24"/>
+          <w:szCs w:val="24"/>
+          <w:lang w:val="en-US"/>
+        </w:rPr>
+        <w:t xml:space="preserve">. </w:t>
+      </w:r>
+      <w:r>
+        <w:rPr>
+          <w:color w:val="4472C4" w:themeColor="accent1"/>
+          <w:sz w:val="24"/>
+          <w:szCs w:val="24"/>
+          <w:lang w:val="en-US"/>
+        </w:rPr>
+        <w:t xml:space="preserve">A year </w:t>
+      </w:r>
+      <w:r>
+        <w:rPr>
+          <w:color w:val="4472C4" w:themeColor="accent1"/>
+          <w:sz w:val="24"/>
+          <w:szCs w:val="24"/>
+          <w:lang w:val="en-US"/>
+        </w:rPr>
+        <w:t>by year comparison of the average duration of the songs preferred by Aussies (i.e. the Triple J hottest 100 songs) to the population mean of the average duration of all songs released in that year according to Spotify will determine if Aussies like long songs. This analysis will require multiple single sample t-tests to perform.</w:t>
+      </w:r>
     </w:p>
     <w:p>
       <w:pPr>
@@ -1520,6 +1536,7 @@
           <w:szCs w:val="24"/>
           <w:lang w:val="en-US"/>
         </w:rPr>
+        <w:lastRenderedPageBreak/>
         <w:t xml:space="preserve">Mashing is </w:t>
       </w:r>
       <w:r>
@@ -1590,43 +1607,7 @@
           <w:szCs w:val="24"/>
           <w:lang w:val="en-US"/>
         </w:rPr>
-        <w:t xml:space="preserve"> fields, which have differences in punctuation and usage of special characters. This is particularly challenging in terms of spelling of foreign names (</w:t>
-      </w:r>
-      <w:proofErr w:type="spellStart"/>
-      <w:r>
-        <w:rPr>
-          <w:sz w:val="24"/>
-          <w:szCs w:val="24"/>
-          <w:lang w:val="en-US"/>
-        </w:rPr>
-        <w:t>eg.</w:t>
-      </w:r>
-      <w:proofErr w:type="spellEnd"/>
-      <w:r>
-        <w:rPr>
-          <w:sz w:val="24"/>
-          <w:szCs w:val="24"/>
-          <w:lang w:val="en-US"/>
-        </w:rPr>
-        <w:t xml:space="preserve"> </w:t>
-      </w:r>
-      <w:proofErr w:type="spellStart"/>
-      <w:r>
-        <w:rPr>
-          <w:sz w:val="24"/>
-          <w:szCs w:val="24"/>
-          <w:lang w:val="en-US"/>
-        </w:rPr>
-        <w:t>Björk</w:t>
-      </w:r>
-      <w:proofErr w:type="spellEnd"/>
-      <w:r>
-        <w:rPr>
-          <w:sz w:val="24"/>
-          <w:szCs w:val="24"/>
-          <w:lang w:val="en-US"/>
-        </w:rPr>
-        <w:t>) and multiple artists.</w:t>
+        <w:t xml:space="preserve"> fields, which have differences in punctuation and usage of special characters. This is particularly challenging in terms of spelling of foreign names (eg. Björk) and multiple artists.</w:t>
       </w:r>
     </w:p>
     <w:p>
@@ -1830,25 +1811,7 @@
           <w:szCs w:val="24"/>
           <w:lang w:val="en-US"/>
         </w:rPr>
-        <w:t xml:space="preserve">Database, extracted by a </w:t>
-      </w:r>
-      <w:proofErr w:type="spellStart"/>
-      <w:r>
-        <w:rPr>
-          <w:sz w:val="24"/>
-          <w:szCs w:val="24"/>
-          <w:lang w:val="en-US"/>
-        </w:rPr>
-        <w:t>KAggel</w:t>
-      </w:r>
-      <w:proofErr w:type="spellEnd"/>
-      <w:r>
-        <w:rPr>
-          <w:sz w:val="24"/>
-          <w:szCs w:val="24"/>
-          <w:lang w:val="en-US"/>
-        </w:rPr>
-        <w:t xml:space="preserve"> user from the Spotify API: </w:t>
+        <w:t xml:space="preserve">Database, extracted by a KAggel user from the Spotify API: </w:t>
       </w:r>
       <w:hyperlink r:id="rId6" w:history="1">
         <w:r>

</xml_diff>